<commit_message>
Mise à jour de l'archi tech Anthony (SAP to People Soft)
</commit_message>
<xml_diff>
--- a/Dossier 2 - Expression des besoins/1 - Etude de l'existant/archi_tech_anthony.docx
+++ b/Dossier 2 - Expression des besoins/1 - Etude de l'existant/archi_tech_anthony.docx
@@ -146,8 +146,6 @@
       <w:r>
         <w:t xml:space="preserve"> de gestion des maintenances.</w:t>
       </w:r>
-      <w:bookmarkStart w:id="0" w:name="_GoBack"/>
-      <w:bookmarkEnd w:id="0"/>
     </w:p>
     <w:p>
       <w:pPr>
@@ -390,8 +388,10 @@
                                       </w14:solidFill>
                                     </w14:textFill>
                                   </w:rPr>
-                                  <w:t>SAP</w:t>
+                                  <w:t>People Soft</w:t>
                                 </w:r>
+                                <w:bookmarkStart w:id="0" w:name="_GoBack"/>
+                                <w:bookmarkEnd w:id="0"/>
                               </w:p>
                             </w:txbxContent>
                           </wps:txbx>
@@ -2359,7 +2359,7 @@
                                   <w:jc w:val="center"/>
                                   <w:rPr>
                                     <w:b/>
-                                    <w:color w:val="FAFBFD" w:themeColor="accent1" w:themeTint="07"/>
+                                    <w:color w:val="F9FAFD" w:themeColor="accent1" w:themeTint="08"/>
                                     <w:spacing w:val="10"/>
                                     <w:sz w:val="44"/>
                                     <w:szCs w:val="44"/>
@@ -2392,7 +2392,7 @@
                                 <w:r>
                                   <w:rPr>
                                     <w:b/>
-                                    <w:color w:val="FAFBFD" w:themeColor="accent1" w:themeTint="07"/>
+                                    <w:color w:val="F9FAFD" w:themeColor="accent1" w:themeTint="08"/>
                                     <w:spacing w:val="10"/>
                                     <w:sz w:val="44"/>
                                     <w:szCs w:val="44"/>
@@ -2471,7 +2471,7 @@
                                   <w:jc w:val="center"/>
                                   <w:rPr>
                                     <w:b/>
-                                    <w:color w:val="FAFBFD" w:themeColor="accent1" w:themeTint="07"/>
+                                    <w:color w:val="F9FAFD" w:themeColor="accent1" w:themeTint="08"/>
                                     <w:spacing w:val="10"/>
                                     <w:sz w:val="52"/>
                                     <w:szCs w:val="52"/>
@@ -2504,7 +2504,7 @@
                                 <w:r>
                                   <w:rPr>
                                     <w:b/>
-                                    <w:color w:val="FAFBFD" w:themeColor="accent1" w:themeTint="07"/>
+                                    <w:color w:val="F9FAFD" w:themeColor="accent1" w:themeTint="08"/>
                                     <w:spacing w:val="10"/>
                                     <w:sz w:val="52"/>
                                     <w:szCs w:val="52"/>
@@ -2583,7 +2583,7 @@
                                   <w:jc w:val="center"/>
                                   <w:rPr>
                                     <w:b/>
-                                    <w:color w:val="FAFBFD" w:themeColor="accent1" w:themeTint="07"/>
+                                    <w:color w:val="F9FAFD" w:themeColor="accent1" w:themeTint="08"/>
                                     <w:spacing w:val="10"/>
                                     <w:sz w:val="44"/>
                                     <w:szCs w:val="44"/>
@@ -2616,7 +2616,7 @@
                                 <w:r>
                                   <w:rPr>
                                     <w:b/>
-                                    <w:color w:val="FAFBFD" w:themeColor="accent1" w:themeTint="07"/>
+                                    <w:color w:val="F9FAFD" w:themeColor="accent1" w:themeTint="08"/>
                                     <w:spacing w:val="10"/>
                                     <w:sz w:val="44"/>
                                     <w:szCs w:val="44"/>
@@ -2695,7 +2695,7 @@
                                   <w:jc w:val="center"/>
                                   <w:rPr>
                                     <w:b/>
-                                    <w:color w:val="FAFBFD" w:themeColor="accent1" w:themeTint="07"/>
+                                    <w:color w:val="F9FAFD" w:themeColor="accent1" w:themeTint="08"/>
                                     <w:spacing w:val="10"/>
                                     <w:sz w:val="44"/>
                                     <w:szCs w:val="44"/>
@@ -2728,7 +2728,7 @@
                                 <w:r>
                                   <w:rPr>
                                     <w:b/>
-                                    <w:color w:val="FAFBFD" w:themeColor="accent1" w:themeTint="07"/>
+                                    <w:color w:val="F9FAFD" w:themeColor="accent1" w:themeTint="08"/>
                                     <w:spacing w:val="10"/>
                                     <w:sz w:val="44"/>
                                     <w:szCs w:val="44"/>
@@ -2892,8 +2892,10 @@
                                 </w14:solidFill>
                               </w14:textFill>
                             </w:rPr>
-                            <w:t>SAP</w:t>
+                            <w:t>People Soft</w:t>
                           </w:r>
+                          <w:bookmarkStart w:id="1" w:name="_GoBack"/>
+                          <w:bookmarkEnd w:id="1"/>
                         </w:p>
                       </w:txbxContent>
                     </v:textbox>
@@ -3770,7 +3772,7 @@
                             <w:jc w:val="center"/>
                             <w:rPr>
                               <w:b/>
-                              <w:color w:val="FAFBFD" w:themeColor="accent1" w:themeTint="07"/>
+                              <w:color w:val="F9FAFD" w:themeColor="accent1" w:themeTint="08"/>
                               <w:spacing w:val="10"/>
                               <w:sz w:val="44"/>
                               <w:szCs w:val="44"/>
@@ -3803,7 +3805,7 @@
                           <w:r>
                             <w:rPr>
                               <w:b/>
-                              <w:color w:val="FAFBFD" w:themeColor="accent1" w:themeTint="07"/>
+                              <w:color w:val="F9FAFD" w:themeColor="accent1" w:themeTint="08"/>
                               <w:spacing w:val="10"/>
                               <w:sz w:val="44"/>
                               <w:szCs w:val="44"/>
@@ -3846,7 +3848,7 @@
                             <w:jc w:val="center"/>
                             <w:rPr>
                               <w:b/>
-                              <w:color w:val="FAFBFD" w:themeColor="accent1" w:themeTint="07"/>
+                              <w:color w:val="F9FAFD" w:themeColor="accent1" w:themeTint="08"/>
                               <w:spacing w:val="10"/>
                               <w:sz w:val="52"/>
                               <w:szCs w:val="52"/>
@@ -3879,7 +3881,7 @@
                           <w:r>
                             <w:rPr>
                               <w:b/>
-                              <w:color w:val="FAFBFD" w:themeColor="accent1" w:themeTint="07"/>
+                              <w:color w:val="F9FAFD" w:themeColor="accent1" w:themeTint="08"/>
                               <w:spacing w:val="10"/>
                               <w:sz w:val="52"/>
                               <w:szCs w:val="52"/>
@@ -3922,7 +3924,7 @@
                             <w:jc w:val="center"/>
                             <w:rPr>
                               <w:b/>
-                              <w:color w:val="FAFBFD" w:themeColor="accent1" w:themeTint="07"/>
+                              <w:color w:val="F9FAFD" w:themeColor="accent1" w:themeTint="08"/>
                               <w:spacing w:val="10"/>
                               <w:sz w:val="44"/>
                               <w:szCs w:val="44"/>
@@ -3955,7 +3957,7 @@
                           <w:r>
                             <w:rPr>
                               <w:b/>
-                              <w:color w:val="FAFBFD" w:themeColor="accent1" w:themeTint="07"/>
+                              <w:color w:val="F9FAFD" w:themeColor="accent1" w:themeTint="08"/>
                               <w:spacing w:val="10"/>
                               <w:sz w:val="44"/>
                               <w:szCs w:val="44"/>
@@ -3998,7 +4000,7 @@
                             <w:jc w:val="center"/>
                             <w:rPr>
                               <w:b/>
-                              <w:color w:val="FAFBFD" w:themeColor="accent1" w:themeTint="07"/>
+                              <w:color w:val="F9FAFD" w:themeColor="accent1" w:themeTint="08"/>
                               <w:spacing w:val="10"/>
                               <w:sz w:val="44"/>
                               <w:szCs w:val="44"/>
@@ -4031,7 +4033,7 @@
                           <w:r>
                             <w:rPr>
                               <w:b/>
-                              <w:color w:val="FAFBFD" w:themeColor="accent1" w:themeTint="07"/>
+                              <w:color w:val="F9FAFD" w:themeColor="accent1" w:themeTint="08"/>
                               <w:spacing w:val="10"/>
                               <w:sz w:val="44"/>
                               <w:szCs w:val="44"/>

</xml_diff>

<commit_message>
Correction archi tech Anthony
</commit_message>
<xml_diff>
--- a/Dossier 2 - Expression des besoins/1 - Etude de l'existant/archi_tech_anthony.docx
+++ b/Dossier 2 - Expression des besoins/1 - Etude de l'existant/archi_tech_anthony.docx
@@ -159,8 +159,10 @@
           <w:b/>
           <w:bCs/>
         </w:rPr>
-        <w:t>SAP</w:t>
+        <w:t>People Soft</w:t>
       </w:r>
+      <w:bookmarkStart w:id="0" w:name="_GoBack"/>
+      <w:bookmarkEnd w:id="0"/>
       <w:r>
         <w:t xml:space="preserve">, les applications rattachées au Système d’Informations sont des applications </w:t>
       </w:r>
@@ -390,8 +392,6 @@
                                   </w:rPr>
                                   <w:t>People Soft</w:t>
                                 </w:r>
-                                <w:bookmarkStart w:id="0" w:name="_GoBack"/>
-                                <w:bookmarkEnd w:id="0"/>
                               </w:p>
                             </w:txbxContent>
                           </wps:txbx>
@@ -2894,8 +2894,6 @@
                             </w:rPr>
                             <w:t>People Soft</w:t>
                           </w:r>
-                          <w:bookmarkStart w:id="1" w:name="_GoBack"/>
-                          <w:bookmarkEnd w:id="1"/>
                         </w:p>
                       </w:txbxContent>
                     </v:textbox>

</xml_diff>